<commit_message>
Changed the bounds to constants
Changed the lower and upper bounds in the Python program to constants instead of hard coding the numbers throughout the program. However, be careful changing these bounds since the conditions may change with different numbers invalidating the result.

Minor (if any) changes in the Word document.
</commit_message>
<xml_diff>
--- a/Polly and Sam.docx
+++ b/Polly and Sam.docx
@@ -1814,19 +1814,6 @@
         </w:rPr>
         <w:br/>
         <w:t>This pair of numbers is the answer.</w:t>
-      </w:r>
-      <w:r>
-        <w:rPr>
-          <w:rFonts w:eastAsiaTheme="minorEastAsia"/>
-          <w:bCs/>
-        </w:rPr>
-        <w:br/>
-      </w:r>
-      <w:r>
-        <w:rPr>
-          <w:bCs/>
-        </w:rPr>
-        <w:br/>
       </w:r>
     </w:p>
     <w:sectPr>

</xml_diff>